<commit_message>
update: JS week 2
</commit_message>
<xml_diff>
--- a/Matkul_Semester_6/Pemrograman Berbasis Framework/week 2/2.JOBSHEET PRAKTIKUM-SetupProject.docx
+++ b/Matkul_Semester_6/Pemrograman Berbasis Framework/week 2/2.JOBSHEET PRAKTIKUM-SetupProject.docx
@@ -2,22 +2,6 @@
 <file path=word/document.xml><?xml version="1.0" encoding="utf-8"?>
 <w:document xmlns:wpc="http://schemas.microsoft.com/office/word/2010/wordprocessingCanvas" xmlns:cx="http://schemas.microsoft.com/office/drawing/2014/chartex" xmlns:cx1="http://schemas.microsoft.com/office/drawing/2015/9/8/chartex" xmlns:cx2="http://schemas.microsoft.com/office/drawing/2015/10/21/chartex" xmlns:cx3="http://schemas.microsoft.com/office/drawing/2016/5/9/chartex" xmlns:cx4="http://schemas.microsoft.com/office/drawing/2016/5/10/chartex" xmlns:cx5="http://schemas.microsoft.com/office/drawing/2016/5/11/chartex" xmlns:cx6="http://schemas.microsoft.com/office/drawing/2016/5/12/chartex" xmlns:cx7="http://schemas.microsoft.com/office/drawing/2016/5/13/chartex" xmlns:cx8="http://schemas.microsoft.com/office/drawing/2016/5/14/chartex" xmlns:mc="http://schemas.openxmlformats.org/markup-compatibility/2006" xmlns:aink="http://schemas.microsoft.com/office/drawing/2016/ink" xmlns:am3d="http://schemas.microsoft.com/office/drawing/2017/model3d" xmlns:o="urn:schemas-microsoft-com:office:office" xmlns:oel="http://schemas.microsoft.com/office/2019/extlst" xmlns:r="http://schemas.openxmlformats.org/officeDocument/2006/relationships" xmlns:m="http://schemas.openxmlformats.org/officeDocument/2006/math" xmlns:v="urn:schemas-microsoft-com:vml" xmlns:wp14="http://schemas.microsoft.com/office/word/2010/wordprocessingDrawing" xmlns:wp="http://schemas.openxmlformats.org/drawingml/2006/wordprocessingDrawing" xmlns:w10="urn:schemas-microsoft-com:office:word" xmlns:w="http://schemas.openxmlformats.org/wordprocessingml/2006/main" xmlns:w14="http://schemas.microsoft.com/office/word/2010/wordml" xmlns:w15="http://schemas.microsoft.com/office/word/2012/wordml" xmlns:w16cex="http://schemas.microsoft.com/office/word/2018/wordml/cex" xmlns:w16cid="http://schemas.microsoft.com/office/word/2016/wordml/cid" xmlns:w16="http://schemas.microsoft.com/office/word/2018/wordml" xmlns:w16du="http://schemas.microsoft.com/office/word/2023/wordml/word16du" xmlns:w16sdtdh="http://schemas.microsoft.com/office/word/2020/wordml/sdtdatahash" xmlns:w16sdtfl="http://schemas.microsoft.com/office/word/2024/wordml/sdtformatlock" xmlns:w16se="http://schemas.microsoft.com/office/word/2015/wordml/symex" xmlns:wpg="http://schemas.microsoft.com/office/word/2010/wordprocessingGroup" xmlns:wpi="http://schemas.microsoft.com/office/word/2010/wordprocessingInk" xmlns:wne="http://schemas.microsoft.com/office/word/2006/wordml" xmlns:wps="http://schemas.microsoft.com/office/word/2010/wordprocessingShape" mc:Ignorable="w14 w15 w16se w16cid w16 w16cex w16sdtdh w16sdtfl w16du wp14">
   <w:body>
-    <w:p>
-      <w:pPr>
-        <w:pBdr>
-          <w:top w:val="nil"/>
-          <w:left w:val="nil"/>
-          <w:bottom w:val="nil"/>
-          <w:right w:val="nil"/>
-          <w:between w:val="nil"/>
-        </w:pBdr>
-        <w:spacing w:line="276" w:lineRule="auto"/>
-        <w:jc w:val="center"/>
-        <w:rPr>
-          <w:color w:val="4F81BD" w:themeColor="accent1"/>
-        </w:rPr>
-      </w:pPr>
-    </w:p>
     <w:sdt>
       <w:sdtPr>
         <w:rPr>
@@ -477,16 +461,7 @@
               <w:sz w:val="24"/>
               <w:szCs w:val="24"/>
             </w:rPr>
-            <w:t>Ghoffar Abdul Ja’far 2341720035/TI3</w:t>
-          </w:r>
-          <w:r>
-            <w:rPr>
-              <w:rFonts w:ascii="Times New Roman" w:hAnsi="Times New Roman" w:cs="Times New Roman"/>
-              <w:bCs/>
-              <w:sz w:val="24"/>
-              <w:szCs w:val="24"/>
-            </w:rPr>
-            <w:t>B</w:t>
+            <w:t>Ghoffar Abdul Ja’far 2341720035/TI3B</w:t>
           </w:r>
         </w:p>
         <w:p>
@@ -1021,7 +996,7 @@
           </mc:Choice>
           <mc:Fallback>
             <w:pict>
-              <v:group w14:anchorId="3446AE6F" id="Group 22" o:spid="_x0000_s1026" style="width:451.4pt;height:1.5pt;mso-position-horizontal-relative:char;mso-position-vertical-relative:line" coordsize="57327,190" o:gfxdata="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">
+              <v:group w14:anchorId="4DD85CA0" id="Group 22" o:spid="_x0000_s1026" style="width:451.4pt;height:1.5pt;mso-position-horizontal-relative:char;mso-position-vertical-relative:line" coordsize="57327,190" o:gfxdata="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">
                 <v:shape id="Graphic 23" o:spid="_x0000_s1027" style="position:absolute;width:57315;height:190;visibility:visible;mso-wrap-style:square;v-text-anchor:top" coordsize="5731510,19050" o:gfxdata="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" path="m5731497,r-1638,l2540,,,,,2540,,19050r5731497,l5731497,xe" fillcolor="#9f9f9f" stroked="f">
                   <v:path arrowok="t"/>
                 </v:shape>
@@ -1286,6 +1261,9 @@
         <w:ind w:firstLine="0"/>
       </w:pPr>
       <w:r>
+        <w:rPr>
+          <w:noProof/>
+        </w:rPr>
         <w:drawing>
           <wp:inline distT="0" distB="0" distL="0" distR="0" wp14:anchorId="255388C2" wp14:editId="172782CB">
             <wp:extent cx="5191125" cy="666331"/>
@@ -1365,6 +1343,9 @@
         <w:ind w:firstLine="0"/>
       </w:pPr>
       <w:r>
+        <w:rPr>
+          <w:noProof/>
+        </w:rPr>
         <w:drawing>
           <wp:inline distT="0" distB="0" distL="0" distR="0" wp14:anchorId="22C5A458" wp14:editId="317109AE">
             <wp:extent cx="5191125" cy="699754"/>
@@ -1579,6 +1560,9 @@
         <w:ind w:firstLine="0"/>
       </w:pPr>
       <w:r>
+        <w:rPr>
+          <w:noProof/>
+        </w:rPr>
         <w:drawing>
           <wp:inline distT="0" distB="0" distL="0" distR="0" wp14:anchorId="26E04857" wp14:editId="1A4EA664">
             <wp:extent cx="5143500" cy="647603"/>
@@ -2093,7 +2077,7 @@
           </mc:Choice>
           <mc:Fallback>
             <w:pict>
-              <v:group w14:anchorId="029F9835" id="Group 32" o:spid="_x0000_s1026" style="position:absolute;margin-left:1in;margin-top:18.4pt;width:451.4pt;height:1.55pt;z-index:-15725056;mso-wrap-distance-left:0;mso-wrap-distance-right:0;mso-position-horizontal-relative:page" coordsize="57327,196" o:gfxdata="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">
+              <v:group w14:anchorId="07F4CB14" id="Group 32" o:spid="_x0000_s1026" style="position:absolute;margin-left:1in;margin-top:18.4pt;width:451.4pt;height:1.55pt;z-index:-15725056;mso-wrap-distance-left:0;mso-wrap-distance-right:0;mso-position-horizontal-relative:page" coordsize="57327,196" o:gfxdata="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">
                 <v:shape id="Graphic 33" o:spid="_x0000_s1027" style="position:absolute;width:57315;height:190;visibility:visible;mso-wrap-style:square;v-text-anchor:top" coordsize="5731510,19050" o:gfxdata="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" path="m5731497,l,,,635,,3175,,19050r5731497,l5731497,xe" fillcolor="#9f9f9f" stroked="f">
                   <v:path arrowok="t"/>
                 </v:shape>
@@ -2268,6 +2252,9 @@
         <w:ind w:firstLine="0"/>
       </w:pPr>
       <w:r>
+        <w:rPr>
+          <w:noProof/>
+        </w:rPr>
         <w:drawing>
           <wp:inline distT="0" distB="0" distL="0" distR="0" wp14:anchorId="2AAE4E76" wp14:editId="44AE33DA">
             <wp:extent cx="4905375" cy="1357062"/>
@@ -2358,6 +2345,9 @@
         <w:ind w:firstLine="0"/>
       </w:pPr>
       <w:r>
+        <w:rPr>
+          <w:noProof/>
+        </w:rPr>
         <w:drawing>
           <wp:inline distT="0" distB="0" distL="0" distR="0" wp14:anchorId="07E070B3" wp14:editId="5DCF06BC">
             <wp:extent cx="5144494" cy="2461576"/>
@@ -2565,6 +2555,9 @@
         <w:ind w:firstLine="0"/>
       </w:pPr>
       <w:r>
+        <w:rPr>
+          <w:noProof/>
+        </w:rPr>
         <w:drawing>
           <wp:inline distT="0" distB="0" distL="0" distR="0" wp14:anchorId="2CEAC6BA" wp14:editId="7A1DC669">
             <wp:extent cx="5040962" cy="241101"/>
@@ -3029,7 +3022,7 @@
           </mc:Choice>
           <mc:Fallback>
             <w:pict>
-              <v:group w14:anchorId="1819C640" id="Group 42" o:spid="_x0000_s1026" style="position:absolute;margin-left:1in;margin-top:18.4pt;width:451.4pt;height:1.55pt;z-index:-15723520;mso-wrap-distance-left:0;mso-wrap-distance-right:0;mso-position-horizontal-relative:page" coordsize="57327,196" o:gfxdata="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">
+              <v:group w14:anchorId="2726E449" id="Group 42" o:spid="_x0000_s1026" style="position:absolute;margin-left:1in;margin-top:18.4pt;width:451.4pt;height:1.55pt;z-index:-15723520;mso-wrap-distance-left:0;mso-wrap-distance-right:0;mso-position-horizontal-relative:page" coordsize="57327,196" o:gfxdata="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">
                 <v:shape id="Graphic 43" o:spid="_x0000_s1027" style="position:absolute;width:57315;height:190;visibility:visible;mso-wrap-style:square;v-text-anchor:top" coordsize="5731510,19050" o:gfxdata="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" path="m5731497,l,,,635,,3175,,19050r5731497,l5731497,xe" fillcolor="#9f9f9f" stroked="f">
                   <v:path arrowok="t"/>
                 </v:shape>
@@ -3168,6 +3161,9 @@
         <w:ind w:firstLine="0"/>
       </w:pPr>
       <w:r>
+        <w:rPr>
+          <w:noProof/>
+        </w:rPr>
         <w:drawing>
           <wp:inline distT="0" distB="0" distL="0" distR="0" wp14:anchorId="06071A30" wp14:editId="4638D2A3">
             <wp:extent cx="5222848" cy="249800"/>
@@ -3268,6 +3264,9 @@
         <w:t>dev</w:t>
       </w:r>
       <w:r>
+        <w:rPr>
+          <w:noProof/>
+        </w:rPr>
         <w:drawing>
           <wp:inline distT="0" distB="0" distL="0" distR="0" wp14:anchorId="151C349C" wp14:editId="15183808">
             <wp:extent cx="5238750" cy="1827272"/>
@@ -3741,7 +3740,7 @@
           </mc:Choice>
           <mc:Fallback>
             <w:pict>
-              <v:group w14:anchorId="5E460419" id="Group 52" o:spid="_x0000_s1026" style="position:absolute;margin-left:1in;margin-top:256.95pt;width:451.4pt;height:1.55pt;z-index:-251660288;mso-wrap-distance-left:0;mso-wrap-distance-right:0;mso-position-horizontal-relative:page" coordsize="57327,196" o:gfxdata="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">
+              <v:group w14:anchorId="21A13010" id="Group 52" o:spid="_x0000_s1026" style="position:absolute;margin-left:1in;margin-top:256.95pt;width:451.4pt;height:1.55pt;z-index:-251660288;mso-wrap-distance-left:0;mso-wrap-distance-right:0;mso-position-horizontal-relative:page" coordsize="57327,196" o:gfxdata="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">
                 <v:shape id="Graphic 53" o:spid="_x0000_s1027" style="position:absolute;width:57315;height:190;visibility:visible;mso-wrap-style:square;v-text-anchor:top" coordsize="5731510,19050" o:gfxdata="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" path="m5731497,l,,,635,,3175,,19050r5731497,l5731497,xe" fillcolor="#9f9f9f" stroked="f">
                   <v:path arrowok="t"/>
                 </v:shape>
@@ -3773,6 +3772,9 @@
         <w:t xml:space="preserve"> </w:t>
       </w:r>
       <w:r>
+        <w:rPr>
+          <w:noProof/>
+        </w:rPr>
         <w:drawing>
           <wp:inline distT="0" distB="0" distL="0" distR="0" wp14:anchorId="2C2BF96A" wp14:editId="1FEDD97E">
             <wp:extent cx="4818491" cy="2598587"/>
@@ -3971,6 +3973,9 @@
         <w:ind w:left="743" w:firstLine="0"/>
       </w:pPr>
       <w:r>
+        <w:rPr>
+          <w:noProof/>
+        </w:rPr>
         <w:drawing>
           <wp:inline distT="0" distB="0" distL="0" distR="0" wp14:anchorId="7A6CFD1E" wp14:editId="423764E1">
             <wp:extent cx="2676899" cy="1286054"/>
@@ -4064,6 +4069,9 @@
         <w:ind w:left="743" w:firstLine="0"/>
       </w:pPr>
       <w:r>
+        <w:rPr>
+          <w:noProof/>
+        </w:rPr>
         <w:drawing>
           <wp:inline distT="0" distB="0" distL="0" distR="0" wp14:anchorId="218281E1" wp14:editId="26BD461E">
             <wp:extent cx="2695951" cy="800212"/>
@@ -4157,6 +4165,9 @@
         <w:ind w:left="743" w:firstLine="0"/>
       </w:pPr>
       <w:r>
+        <w:rPr>
+          <w:noProof/>
+        </w:rPr>
         <w:drawing>
           <wp:inline distT="0" distB="0" distL="0" distR="0" wp14:anchorId="47EB3324" wp14:editId="2515DA26">
             <wp:extent cx="2600688" cy="676369"/>
@@ -4248,6 +4259,9 @@
         <w:ind w:left="743" w:firstLine="0"/>
       </w:pPr>
       <w:r>
+        <w:rPr>
+          <w:noProof/>
+        </w:rPr>
         <w:lastRenderedPageBreak/>
         <w:drawing>
           <wp:inline distT="0" distB="0" distL="0" distR="0" wp14:anchorId="432E3924" wp14:editId="41DF7691">
@@ -4481,6 +4495,9 @@
         <w:ind w:left="743" w:right="756" w:firstLine="0"/>
       </w:pPr>
       <w:r>
+        <w:rPr>
+          <w:noProof/>
+        </w:rPr>
         <w:drawing>
           <wp:inline distT="0" distB="0" distL="0" distR="0" wp14:anchorId="190CEBE3" wp14:editId="7D9E0C13">
             <wp:extent cx="2737913" cy="3140015"/>
@@ -4893,7 +4910,7 @@
           </mc:Choice>
           <mc:Fallback>
             <w:pict>
-              <v:group w14:anchorId="11D17B4F" id="Group 64" o:spid="_x0000_s1026" style="width:451.4pt;height:1.5pt;mso-position-horizontal-relative:char;mso-position-vertical-relative:line" coordsize="57327,190" o:gfxdata="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">
+              <v:group w14:anchorId="01905FFD" id="Group 64" o:spid="_x0000_s1026" style="width:451.4pt;height:1.5pt;mso-position-horizontal-relative:char;mso-position-vertical-relative:line" coordsize="57327,190" o:gfxdata="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">
                 <v:shape id="Graphic 65" o:spid="_x0000_s1027" style="position:absolute;width:57315;height:190;visibility:visible;mso-wrap-style:square;v-text-anchor:top" coordsize="5731510,19050" o:gfxdata="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" path="m5731497,r-1638,l2540,,,,,2540,,19050r5731497,l5731497,xe" fillcolor="#9f9f9f" stroked="f">
                   <v:path arrowok="t"/>
                 </v:shape>
@@ -5074,6 +5091,9 @@
         <w:ind w:firstLine="0"/>
       </w:pPr>
       <w:r>
+        <w:rPr>
+          <w:noProof/>
+        </w:rPr>
         <w:drawing>
           <wp:inline distT="0" distB="0" distL="0" distR="0" wp14:anchorId="59AFB424" wp14:editId="67F4D51E">
             <wp:extent cx="2924355" cy="2124295"/>
@@ -5541,7 +5561,7 @@
           </mc:Choice>
           <mc:Fallback>
             <w:pict>
-              <v:group w14:anchorId="780A5BFD" id="Group 73" o:spid="_x0000_s1026" style="position:absolute;margin-left:1in;margin-top:137.7pt;width:451.4pt;height:1.55pt;z-index:-251652096;mso-wrap-distance-left:0;mso-wrap-distance-right:0;mso-position-horizontal-relative:page" coordsize="57327,196" o:gfxdata="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">
+              <v:group w14:anchorId="1A8C2BB2" id="Group 73" o:spid="_x0000_s1026" style="position:absolute;margin-left:1in;margin-top:137.7pt;width:451.4pt;height:1.55pt;z-index:-251652096;mso-wrap-distance-left:0;mso-wrap-distance-right:0;mso-position-horizontal-relative:page" coordsize="57327,196" o:gfxdata="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">
                 <v:shape id="Graphic 74" o:spid="_x0000_s1027" style="position:absolute;width:57315;height:190;visibility:visible;mso-wrap-style:square;v-text-anchor:top" coordsize="5731510,19050" o:gfxdata="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" path="m5731497,l,,,635,,3175,,19050r5731497,l5731497,xe" fillcolor="#9f9f9f" stroked="f">
                   <v:path arrowok="t"/>
                 </v:shape>
@@ -5573,6 +5593,9 @@
         <w:t xml:space="preserve"> </w:t>
       </w:r>
       <w:r>
+        <w:rPr>
+          <w:noProof/>
+        </w:rPr>
         <w:drawing>
           <wp:inline distT="0" distB="0" distL="0" distR="0" wp14:anchorId="2F55EAD5" wp14:editId="0E1EAD25">
             <wp:extent cx="4401164" cy="762106"/>
@@ -5714,6 +5737,9 @@
         <w:ind w:firstLine="0"/>
       </w:pPr>
       <w:r>
+        <w:rPr>
+          <w:noProof/>
+        </w:rPr>
         <w:drawing>
           <wp:inline distT="0" distB="0" distL="0" distR="0" wp14:anchorId="07A4E457" wp14:editId="5BD8864A">
             <wp:extent cx="1838582" cy="885949"/>
@@ -5800,6 +5826,7 @@
       </w:pPr>
       <w:r>
         <w:rPr>
+          <w:noProof/>
           <w:sz w:val="20"/>
         </w:rPr>
         <w:lastRenderedPageBreak/>
@@ -5910,6 +5937,9 @@
         <w:ind w:firstLine="0"/>
       </w:pPr>
       <w:r>
+        <w:rPr>
+          <w:noProof/>
+        </w:rPr>
         <w:drawing>
           <wp:inline distT="0" distB="0" distL="0" distR="0" wp14:anchorId="49A2045C" wp14:editId="678E07D3">
             <wp:extent cx="2886478" cy="943107"/>
@@ -6410,7 +6440,7 @@
           </mc:Choice>
           <mc:Fallback>
             <w:pict>
-              <v:group w14:anchorId="7C9F8A26" id="Group 85" o:spid="_x0000_s1026" style="position:absolute;margin-left:1in;margin-top:134.45pt;width:451.4pt;height:1.6pt;z-index:-15714816;mso-wrap-distance-left:0;mso-wrap-distance-right:0;mso-position-horizontal-relative:page" coordsize="57327,203" o:gfxdata="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">
+              <v:group w14:anchorId="20763610" id="Group 85" o:spid="_x0000_s1026" style="position:absolute;margin-left:1in;margin-top:134.45pt;width:451.4pt;height:1.6pt;z-index:-15714816;mso-wrap-distance-left:0;mso-wrap-distance-right:0;mso-position-horizontal-relative:page" coordsize="57327,203" o:gfxdata="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">
                 <v:shape id="Graphic 86" o:spid="_x0000_s1027" style="position:absolute;width:57315;height:190;visibility:visible;mso-wrap-style:square;v-text-anchor:top" coordsize="5731510,19050" o:gfxdata="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" path="m5731497,l,,,889,,3429,,19050r5731497,l5731497,xe" fillcolor="#9f9f9f" stroked="f">
                   <v:path arrowok="t"/>
                 </v:shape>
@@ -6470,6 +6500,9 @@
         <w:ind w:firstLine="0"/>
       </w:pPr>
       <w:r>
+        <w:rPr>
+          <w:noProof/>
+        </w:rPr>
         <w:drawing>
           <wp:inline distT="0" distB="0" distL="0" distR="0" wp14:anchorId="74C8B3BD" wp14:editId="52A4591D">
             <wp:extent cx="2210108" cy="1190791"/>
@@ -6611,6 +6644,9 @@
         <w:ind w:firstLine="0"/>
       </w:pPr>
       <w:r>
+        <w:rPr>
+          <w:noProof/>
+        </w:rPr>
         <w:drawing>
           <wp:inline distT="0" distB="0" distL="0" distR="0" wp14:anchorId="16FABA82" wp14:editId="0AF8B667">
             <wp:extent cx="2072008" cy="1173192"/>
@@ -6696,6 +6732,9 @@
         <w:ind w:firstLine="0"/>
       </w:pPr>
       <w:r>
+        <w:rPr>
+          <w:noProof/>
+        </w:rPr>
         <w:drawing>
           <wp:inline distT="0" distB="0" distL="0" distR="0" wp14:anchorId="0224083D" wp14:editId="6568C300">
             <wp:extent cx="4377727" cy="948906"/>
@@ -6773,6 +6812,9 @@
         <w:ind w:firstLine="0"/>
       </w:pPr>
       <w:r>
+        <w:rPr>
+          <w:noProof/>
+        </w:rPr>
         <w:drawing>
           <wp:inline distT="0" distB="0" distL="0" distR="0" wp14:anchorId="5BD711E5" wp14:editId="64D65615">
             <wp:extent cx="4563112" cy="933580"/>
@@ -7191,7 +7233,7 @@
           </mc:Choice>
           <mc:Fallback>
             <w:pict>
-              <v:group w14:anchorId="2BEDCD1E" id="Group 95" o:spid="_x0000_s1026" style="position:absolute;margin-left:1in;margin-top:21.5pt;width:451.4pt;height:1.55pt;z-index:-15713280;mso-wrap-distance-left:0;mso-wrap-distance-right:0;mso-position-horizontal-relative:page" coordsize="57327,196" o:gfxdata="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">
+              <v:group w14:anchorId="23286DCB" id="Group 95" o:spid="_x0000_s1026" style="position:absolute;margin-left:1in;margin-top:21.5pt;width:451.4pt;height:1.55pt;z-index:-15713280;mso-wrap-distance-left:0;mso-wrap-distance-right:0;mso-position-horizontal-relative:page" coordsize="57327,196" o:gfxdata="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">
                 <v:shape id="Graphic 96" o:spid="_x0000_s1027" style="position:absolute;width:57315;height:190;visibility:visible;mso-wrap-style:square;v-text-anchor:top" coordsize="5731510,19050" o:gfxdata="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" path="m5731497,l,,,254,,2794,,19050r5731497,l5731497,xe" fillcolor="#9f9f9f" stroked="f">
                   <v:path arrowok="t"/>
                 </v:shape>
@@ -8459,7 +8501,7 @@
           </mc:Choice>
           <mc:Fallback>
             <w:pict>
-              <v:group w14:anchorId="79935087" id="Group 110" o:spid="_x0000_s1026" style="position:absolute;margin-left:1in;margin-top:120.05pt;width:451.4pt;height:1.55pt;z-index:-15709184;mso-wrap-distance-left:0;mso-wrap-distance-right:0;mso-position-horizontal-relative:page" coordsize="57327,196" o:gfxdata="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">
+              <v:group w14:anchorId="1464E1D2" id="Group 110" o:spid="_x0000_s1026" style="position:absolute;margin-left:1in;margin-top:120.05pt;width:451.4pt;height:1.55pt;z-index:-15709184;mso-wrap-distance-left:0;mso-wrap-distance-right:0;mso-position-horizontal-relative:page" coordsize="57327,196" o:gfxdata="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">
                 <v:shape id="Graphic 111" o:spid="_x0000_s1027" style="position:absolute;width:57315;height:190;visibility:visible;mso-wrap-style:square;v-text-anchor:top" coordsize="5731510,19050" o:gfxdata="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" path="m5731497,l,,,647,,3175,,19050r5731497,l5731497,xe" fillcolor="#9f9f9f" stroked="f">
                   <v:path arrowok="t"/>
                 </v:shape>
@@ -8694,6 +8736,9 @@
         <w:ind w:left="1103"/>
       </w:pPr>
       <w:r>
+        <w:rPr>
+          <w:noProof/>
+        </w:rPr>
         <w:drawing>
           <wp:inline distT="0" distB="0" distL="0" distR="0" wp14:anchorId="0D3F4423" wp14:editId="54E188D9">
             <wp:extent cx="2372264" cy="1568822"/>
@@ -8878,6 +8923,9 @@
         <w:ind w:left="743" w:firstLine="0"/>
       </w:pPr>
       <w:r>
+        <w:rPr>
+          <w:noProof/>
+        </w:rPr>
         <w:drawing>
           <wp:inline distT="0" distB="0" distL="0" distR="0" wp14:anchorId="01D46469" wp14:editId="22550E54">
             <wp:extent cx="2524904" cy="655608"/>
@@ -8918,6 +8966,9 @@
         <w:t xml:space="preserve"> </w:t>
       </w:r>
       <w:r>
+        <w:rPr>
+          <w:noProof/>
+        </w:rPr>
         <w:drawing>
           <wp:inline distT="0" distB="0" distL="0" distR="0" wp14:anchorId="3F286FB5" wp14:editId="7B31F079">
             <wp:extent cx="2406770" cy="1049105"/>
@@ -8964,6 +9015,9 @@
         <w:ind w:left="743" w:firstLine="0"/>
       </w:pPr>
       <w:r>
+        <w:rPr>
+          <w:noProof/>
+        </w:rPr>
         <w:lastRenderedPageBreak/>
         <w:drawing>
           <wp:inline distT="0" distB="0" distL="0" distR="0" wp14:anchorId="7E0627FD" wp14:editId="4D39078D">
@@ -9358,7 +9412,7 @@
           </mc:Choice>
           <mc:Fallback>
             <w:pict>
-              <v:group w14:anchorId="45965F97" id="Group 117" o:spid="_x0000_s1026" style="position:absolute;margin-left:1in;margin-top:18.4pt;width:451.4pt;height:1.6pt;z-index:-251645952;mso-wrap-distance-left:0;mso-wrap-distance-right:0;mso-position-horizontal-relative:page" coordsize="57327,203" o:gfxdata="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">
+              <v:group w14:anchorId="76F4C6E8" id="Group 117" o:spid="_x0000_s1026" style="position:absolute;margin-left:1in;margin-top:18.4pt;width:451.4pt;height:1.6pt;z-index:-251645952;mso-wrap-distance-left:0;mso-wrap-distance-right:0;mso-position-horizontal-relative:page" coordsize="57327,203" o:gfxdata="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">
                 <v:shape id="Graphic 118" o:spid="_x0000_s1027" style="position:absolute;width:57315;height:190;visibility:visible;mso-wrap-style:square;v-text-anchor:top" coordsize="5731510,19050" o:gfxdata="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" path="m5731497,l,,,889,,3429,,19050r5731497,l5731497,xe" fillcolor="#9f9f9f" stroked="f">
                   <v:path arrowok="t"/>
                 </v:shape>
@@ -11495,6 +11549,7 @@
   <w:style w:type="character" w:default="1" w:styleId="DefaultParagraphFont">
     <w:name w:val="Default Paragraph Font"/>
     <w:uiPriority w:val="1"/>
+    <w:semiHidden/>
     <w:unhideWhenUsed/>
   </w:style>
   <w:style w:type="table" w:default="1" w:styleId="TableNormal">

</xml_diff>